<commit_message>
Arreglo de metodos y casi finalización
</commit_message>
<xml_diff>
--- a/src/AP1_LAB3_Veterinary.docx
+++ b/src/AP1_LAB3_Veterinary.docx
@@ -3487,7 +3487,10 @@
               </w:tabs>
             </w:pPr>
             <w:r>
-              <w:t>Saber si hay disponibilidad en los cuartos</w:t>
+              <w:t>Hospitalizar y s</w:t>
+            </w:r>
+            <w:r>
+              <w:t>aber si hay disponibilidad en los cuartos</w:t>
             </w:r>
           </w:p>
         </w:tc>
@@ -3589,6 +3592,8 @@
             </w:r>
           </w:p>
         </w:tc>
+        <w:bookmarkStart w:id="3" w:name="_GoBack"/>
+        <w:bookmarkEnd w:id="3"/>
       </w:tr>
     </w:tbl>
     <w:p>
@@ -4203,10 +4208,7 @@
               </w:tabs>
             </w:pPr>
             <w:r>
-              <w:t>RF#</w:t>
-            </w:r>
-            <w:r>
-              <w:t>5</w:t>
+              <w:t>RF#5</w:t>
             </w:r>
           </w:p>
         </w:tc>
@@ -4634,10 +4636,7 @@
               </w:tabs>
             </w:pPr>
             <w:r>
-              <w:t>RF#</w:t>
-            </w:r>
-            <w:r>
-              <w:t>7</w:t>
+              <w:t>RF#7</w:t>
             </w:r>
           </w:p>
         </w:tc>
@@ -4835,10 +4834,7 @@
               </w:tabs>
             </w:pPr>
             <w:r>
-              <w:t>RF#</w:t>
-            </w:r>
-            <w:r>
-              <w:t>8</w:t>
+              <w:t>RF#8</w:t>
             </w:r>
           </w:p>
         </w:tc>
@@ -5032,10 +5028,7 @@
               </w:tabs>
             </w:pPr>
             <w:r>
-              <w:t>RF#</w:t>
-            </w:r>
-            <w:r>
-              <w:t>9</w:t>
+              <w:t>RF#9</w:t>
             </w:r>
           </w:p>
         </w:tc>
@@ -5233,10 +5226,7 @@
               </w:tabs>
             </w:pPr>
             <w:r>
-              <w:t>RF#</w:t>
-            </w:r>
-            <w:r>
-              <w:t>10</w:t>
+              <w:t>RF#10</w:t>
             </w:r>
           </w:p>
         </w:tc>
@@ -5446,10 +5436,7 @@
               </w:tabs>
             </w:pPr>
             <w:r>
-              <w:t>RF#</w:t>
-            </w:r>
-            <w:r>
-              <w:t>11</w:t>
+              <w:t>RF#11</w:t>
             </w:r>
           </w:p>
         </w:tc>
@@ -5574,10 +5561,7 @@
               </w:tabs>
             </w:pPr>
             <w:r>
-              <w:t xml:space="preserve">La historia ha </w:t>
-            </w:r>
-            <w:r>
-              <w:t>anexada</w:t>
+              <w:t>La historia ha anexada</w:t>
             </w:r>
           </w:p>
         </w:tc>
@@ -5603,8 +5587,6 @@
           <w:u w:val="single"/>
         </w:rPr>
       </w:pPr>
-      <w:bookmarkStart w:id="3" w:name="_GoBack"/>
-      <w:bookmarkEnd w:id="3"/>
     </w:p>
     <w:sectPr>
       <w:headerReference w:type="default" r:id="rId11"/>
@@ -7446,7 +7428,7 @@
 </file>
 
 <file path=customXml/itemProps1.xml><?xml version="1.0" encoding="utf-8"?>
-<ds:datastoreItem xmlns:ds="http://schemas.openxmlformats.org/officeDocument/2006/customXml" ds:itemID="{294B912C-11C9-46A2-8B16-D645447655BF}">
+<ds:datastoreItem xmlns:ds="http://schemas.openxmlformats.org/officeDocument/2006/customXml" ds:itemID="{DDFF18F1-44A1-4AE2-B6F0-C3BE161D79FD}">
   <ds:schemaRefs>
     <ds:schemaRef ds:uri="http://schemas.openxmlformats.org/officeDocument/2006/bibliography"/>
   </ds:schemaRefs>

</xml_diff>